<commit_message>
Added Module 6 test file to the repository
</commit_message>
<xml_diff>
--- a/module-1/rex-module1.docx
+++ b/module-1/rex-module1.docx
@@ -1,123 +1,99 @@
 
 <file path=word/document.xml><?xml version="1.0" encoding="utf-8"?>
-<w:document xmlns:wpc="http://schemas.microsoft.com/office/word/2010/wordprocessingCanvas" xmlns:mc="http://schemas.openxmlformats.org/markup-compatibility/2006" xmlns:o="urn:schemas-microsoft-com:office:office" xmlns:r="http://schemas.openxmlformats.org/officeDocument/2006/relationships" xmlns:m="http://schemas.openxmlformats.org/officeDocument/2006/math" xmlns:v="urn:schemas-microsoft-com:vml" xmlns:wp14="http://schemas.microsoft.com/office/word/2010/wordprocessingDrawing" xmlns:wp="http://schemas.openxmlformats.org/drawingml/2006/wordprocessingDrawing" xmlns:w10="urn:schemas-microsoft-com:office:word" xmlns:w="http://schemas.openxmlformats.org/wordprocessingml/2006/main" xmlns:w14="http://schemas.microsoft.com/office/word/2010/wordml" xmlns:w15="http://schemas.microsoft.com/office/word/2012/wordml" xmlns:wpg="http://schemas.microsoft.com/office/word/2010/wordprocessingGroup" xmlns:wpi="http://schemas.microsoft.com/office/word/2010/wordprocessingInk" xmlns:wne="http://schemas.microsoft.com/office/word/2006/wordml" xmlns:wps="http://schemas.microsoft.com/office/word/2010/wordprocessingShape" xmlns:a="http://schemas.openxmlformats.org/drawingml/2006/main" xmlns:pic="http://schemas.openxmlformats.org/drawingml/2006/picture" xmlns:a14="http://schemas.microsoft.com/office/drawing/2010/main" mc:Ignorable="w14 w15 wp14">
+<w:document xmlns:wpc="http://schemas.microsoft.com/office/word/2010/wordprocessingCanvas" xmlns:cx="http://schemas.microsoft.com/office/drawing/2014/chartex" xmlns:cx1="http://schemas.microsoft.com/office/drawing/2015/9/8/chartex" xmlns:cx2="http://schemas.microsoft.com/office/drawing/2015/10/21/chartex" xmlns:cx3="http://schemas.microsoft.com/office/drawing/2016/5/9/chartex" xmlns:cx4="http://schemas.microsoft.com/office/drawing/2016/5/10/chartex" xmlns:cx5="http://schemas.microsoft.com/office/drawing/2016/5/11/chartex" xmlns:cx6="http://schemas.microsoft.com/office/drawing/2016/5/12/chartex" xmlns:cx7="http://schemas.microsoft.com/office/drawing/2016/5/13/chartex" xmlns:cx8="http://schemas.microsoft.com/office/drawing/2016/5/14/chartex" xmlns:mc="http://schemas.openxmlformats.org/markup-compatibility/2006" xmlns:aink="http://schemas.microsoft.com/office/drawing/2016/ink" xmlns:am3d="http://schemas.microsoft.com/office/drawing/2017/model3d" xmlns:o="urn:schemas-microsoft-com:office:office" xmlns:oel="http://schemas.microsoft.com/office/2019/extlst" xmlns:r="http://schemas.openxmlformats.org/officeDocument/2006/relationships" xmlns:m="http://schemas.openxmlformats.org/officeDocument/2006/math" xmlns:v="urn:schemas-microsoft-com:vml" xmlns:wp14="http://schemas.microsoft.com/office/word/2010/wordprocessingDrawing" xmlns:wp="http://schemas.openxmlformats.org/drawingml/2006/wordprocessingDrawing" xmlns:w10="urn:schemas-microsoft-com:office:word" xmlns:w="http://schemas.openxmlformats.org/wordprocessingml/2006/main" xmlns:w14="http://schemas.microsoft.com/office/word/2010/wordml" xmlns:w15="http://schemas.microsoft.com/office/word/2012/wordml" xmlns:w16cex="http://schemas.microsoft.com/office/word/2018/wordml/cex" xmlns:w16cid="http://schemas.microsoft.com/office/word/2016/wordml/cid" xmlns:w16="http://schemas.microsoft.com/office/word/2018/wordml" xmlns:w16du="http://schemas.microsoft.com/office/word/2023/wordml/word16du" xmlns:w16sdtdh="http://schemas.microsoft.com/office/word/2020/wordml/sdtdatahash" xmlns:w16se="http://schemas.microsoft.com/office/word/2015/wordml/symex" xmlns:wpg="http://schemas.microsoft.com/office/word/2010/wordprocessingGroup" xmlns:wpi="http://schemas.microsoft.com/office/word/2010/wordprocessingInk" xmlns:wne="http://schemas.microsoft.com/office/word/2006/wordml" xmlns:wps="http://schemas.microsoft.com/office/word/2010/wordprocessingShape" mc:Ignorable="w14 w15 w16se w16cid w16 w16cex w16sdtdh wp14">
   <w:body>
     <w:p>
-      <w:pPr>
-        <w:pStyle w:val="Normal"/>
-      </w:pPr>
-      <w:r>
-        <w:rPr/>
+      <w:r>
         <w:t>Joshua Rex</w:t>
+      </w:r>
+    </w:p>
+    <w:p>
+      <w:r>
+        <w:t>CSD310-307H Database Development and Use</w:t>
+      </w:r>
+    </w:p>
+    <w:p>
+      <w:r>
+        <w:t>5/24/2023</w:t>
       </w:r>
     </w:p>
     <w:p>
       <w:pPr>
-        <w:pStyle w:val="Normal"/>
-      </w:pPr>
-      <w:r>
-        <w:rPr/>
-        <w:t>CSD310-307H Database Development and Use</w:t>
-      </w:r>
-    </w:p>
-    <w:p>
-      <w:pPr>
-        <w:pStyle w:val="Normal"/>
-      </w:pPr>
-      <w:r>
-        <w:rPr/>
-        <w:t>5/24/2023</w:t>
-      </w:r>
-    </w:p>
-    <w:p>
-      <w:pPr>
-        <w:pStyle w:val="Normal"/>
         <w:jc w:val="center"/>
       </w:pPr>
       <w:r>
-        <w:rPr/>
-        <w:t>Module 1 Assignment</w:t>
-      </w:r>
-    </w:p>
-    <w:p>
-      <w:pPr>
-        <w:pStyle w:val="Normal"/>
-      </w:pPr>
-    </w:p>
-    <w:p>
-      <w:pPr>
-        <w:pStyle w:val="Normal"/>
-      </w:pPr>
-      <w:r>
+        <w:rPr>
+          <w:noProof/>
+        </w:rPr>
         <w:drawing>
-          <wp:anchor distT="0" distB="0" distL="114300" distR="114300" simplePos="0" relativeHeight="251658240" behindDoc="0" locked="0" layoutInCell="1" allowOverlap="1" wp14:editId="134942DB" wp14:anchorId="4FBB22B7">
+          <wp:anchor distT="0" distB="0" distL="114300" distR="114300" simplePos="0" relativeHeight="251658240" behindDoc="0" locked="0" layoutInCell="1" allowOverlap="1" wp14:anchorId="4FBB22B7" wp14:editId="55CDFC38">
             <wp:simplePos x="0" y="0"/>
-            <wp:positionH relativeFrom="column">
+            <wp:positionH relativeFrom="page">
               <wp:align>left</wp:align>
             </wp:positionH>
             <wp:positionV relativeFrom="paragraph">
-              <wp:posOffset>0</wp:posOffset>
+              <wp:posOffset>480695</wp:posOffset>
             </wp:positionV>
             <wp:extent cx="9441392" cy="5310783"/>
-            <wp:effectExtent l="133350" t="133350" r="121920" b="137795"/>
+            <wp:effectExtent l="133350" t="114300" r="121920" b="156845"/>
             <wp:wrapSquare wrapText="bothSides"/>
-            <wp:docPr id="2004671198" name="" title=""/>
+            <wp:docPr id="2004671198" name="Picture 2004671198"/>
             <wp:cNvGraphicFramePr>
-              <a:graphicFrameLocks noChangeAspect="1"/>
+              <a:graphicFrameLocks xmlns:a="http://schemas.openxmlformats.org/drawingml/2006/main" noChangeAspect="1"/>
             </wp:cNvGraphicFramePr>
-            <a:graphic>
+            <a:graphic xmlns:a="http://schemas.openxmlformats.org/drawingml/2006/main">
               <a:graphicData uri="http://schemas.openxmlformats.org/drawingml/2006/picture">
-                <pic:pic>
+                <pic:pic xmlns:pic="http://schemas.openxmlformats.org/drawingml/2006/picture">
                   <pic:nvPicPr>
                     <pic:cNvPr id="0" name=""/>
                     <pic:cNvPicPr/>
                   </pic:nvPicPr>
                   <pic:blipFill>
-                    <a:blip r:embed="R62e0501fdb5b4800">
+                    <a:blip r:embed="rId6">
                       <a:extLst>
-                        <a:ext xmlns:a="http://schemas.openxmlformats.org/drawingml/2006/main" uri="{28A0092B-C50C-407E-A947-70E740481C1C}">
-                          <a14:useLocalDpi val="0"/>
+                        <a:ext uri="{28A0092B-C50C-407E-A947-70E740481C1C}">
+                          <a14:useLocalDpi xmlns:a14="http://schemas.microsoft.com/office/drawing/2010/main" val="0"/>
                         </a:ext>
                       </a:extLst>
                     </a:blip>
-                    <a:srcRect l="0" t="0" r="0" b="0"/>
+                    <a:srcRect/>
                     <a:stretch>
                       <a:fillRect/>
                     </a:stretch>
                   </pic:blipFill>
-                  <pic:spPr xmlns:pic="http://schemas.openxmlformats.org/drawingml/2006/picture">
-                    <a:xfrm xmlns:a="http://schemas.openxmlformats.org/drawingml/2006/main" rot="0" flipH="0" flipV="0">
+                  <pic:spPr>
+                    <a:xfrm>
                       <a:off x="0" y="0"/>
                       <a:ext cx="9441392" cy="5310783"/>
                     </a:xfrm>
-                    <a:prstGeom xmlns:a="http://schemas.openxmlformats.org/drawingml/2006/main" prst="rect">
+                    <a:prstGeom prst="rect">
                       <a:avLst/>
                     </a:prstGeom>
-                    <a:solidFill xmlns:a="http://schemas.openxmlformats.org/drawingml/2006/main">
+                    <a:solidFill>
                       <a:srgbClr val="FFFFFF">
                         <a:shade val="85000"/>
                       </a:srgbClr>
                     </a:solidFill>
-                    <a:ln xmlns:a="http://schemas.openxmlformats.org/drawingml/2006/main" w="88900" cap="sq">
+                    <a:ln w="88900" cap="sq">
                       <a:solidFill>
                         <a:srgbClr val="FFFFFF"/>
                       </a:solidFill>
                       <a:miter lim="800000"/>
                     </a:ln>
-                    <a:effectLst xmlns:a="http://schemas.openxmlformats.org/drawingml/2006/main">
+                    <a:effectLst>
                       <a:outerShdw blurRad="55000" dist="18000" dir="5400000" algn="tl" rotWithShape="0">
                         <a:srgbClr val="000000">
                           <a:alpha val="40000"/>
                         </a:srgbClr>
                       </a:outerShdw>
                     </a:effectLst>
-                    <a:scene3d xmlns:a="http://schemas.openxmlformats.org/drawingml/2006/main">
+                    <a:scene3d>
                       <a:camera prst="orthographicFront"/>
                       <a:lightRig rig="twoPt" dir="t">
                         <a:rot lat="0" lon="0" rev="7200000"/>
                       </a:lightRig>
                     </a:scene3d>
-                    <a:sp3d xmlns:a="http://schemas.openxmlformats.org/drawingml/2006/main">
+                    <a:sp3d>
                       <a:bevelT w="25400" h="19050"/>
                       <a:contourClr>
                         <a:srgbClr val="FFFFFF"/>
@@ -136,9 +112,73 @@
           </wp:anchor>
         </w:drawing>
       </w:r>
+      <w:r>
+        <w:t>M</w:t>
+      </w:r>
+      <w:r>
+        <w:t>o</w:t>
+      </w:r>
+      <w:r>
+        <w:t>dule 1 Assignment</w:t>
+      </w:r>
+    </w:p>
+    <w:p>
+      <w:r>
+        <w:rPr>
+          <w:noProof/>
+        </w:rPr>
+        <w:lastRenderedPageBreak/>
+        <w:drawing>
+          <wp:inline distT="0" distB="0" distL="0" distR="0" wp14:anchorId="4E5D441F" wp14:editId="50DF0FCE">
+            <wp:extent cx="6230338" cy="3504565"/>
+            <wp:effectExtent l="0" t="0" r="0" b="635"/>
+            <wp:docPr id="1737158535" name="Picture 1" descr="A screenshot of a computer&#10;&#10;Description automatically generated"/>
+            <wp:cNvGraphicFramePr>
+              <a:graphicFrameLocks xmlns:a="http://schemas.openxmlformats.org/drawingml/2006/main" noChangeAspect="1"/>
+            </wp:cNvGraphicFramePr>
+            <a:graphic xmlns:a="http://schemas.openxmlformats.org/drawingml/2006/main">
+              <a:graphicData uri="http://schemas.openxmlformats.org/drawingml/2006/picture">
+                <pic:pic xmlns:pic="http://schemas.openxmlformats.org/drawingml/2006/picture">
+                  <pic:nvPicPr>
+                    <pic:cNvPr id="1737158535" name="Picture 1" descr="A screenshot of a computer&#10;&#10;Description automatically generated"/>
+                    <pic:cNvPicPr/>
+                  </pic:nvPicPr>
+                  <pic:blipFill>
+                    <a:blip r:embed="rId7"/>
+                    <a:stretch>
+                      <a:fillRect/>
+                    </a:stretch>
+                  </pic:blipFill>
+                  <pic:spPr>
+                    <a:xfrm>
+                      <a:off x="0" y="0"/>
+                      <a:ext cx="6293275" cy="3539967"/>
+                    </a:xfrm>
+                    <a:prstGeom prst="rect">
+                      <a:avLst/>
+                    </a:prstGeom>
+                  </pic:spPr>
+                </pic:pic>
+              </a:graphicData>
+            </a:graphic>
+          </wp:inline>
+        </w:drawing>
+      </w:r>
+      <w:r>
+        <w:t xml:space="preserve">  </w:t>
+      </w:r>
+    </w:p>
+    <w:p/>
+    <w:p>
+      <w:r>
+        <w:t xml:space="preserve">Repository Address: </w:t>
+      </w:r>
+      <w:r>
+        <w:t>https://github.com/CoderT-Rex/csd-310.git</w:t>
+      </w:r>
     </w:p>
     <w:sectPr>
-      <w:pgSz w:w="12240" w:h="15840" w:orient="portrait"/>
+      <w:pgSz w:w="12240" w:h="15840"/>
       <w:pgMar w:top="1440" w:right="1440" w:bottom="1440" w:left="1440" w:header="720" w:footer="720" w:gutter="0"/>
       <w:cols w:space="720"/>
       <w:docGrid w:linePitch="360"/>
@@ -147,12 +187,62 @@
 </w:document>
 </file>
 
+<file path=word/endnotes.xml><?xml version="1.0" encoding="utf-8"?>
+<w:endnotes xmlns:wpc="http://schemas.microsoft.com/office/word/2010/wordprocessingCanvas" xmlns:cx="http://schemas.microsoft.com/office/drawing/2014/chartex" xmlns:cx1="http://schemas.microsoft.com/office/drawing/2015/9/8/chartex" xmlns:cx2="http://schemas.microsoft.com/office/drawing/2015/10/21/chartex" xmlns:cx3="http://schemas.microsoft.com/office/drawing/2016/5/9/chartex" xmlns:cx4="http://schemas.microsoft.com/office/drawing/2016/5/10/chartex" xmlns:cx5="http://schemas.microsoft.com/office/drawing/2016/5/11/chartex" xmlns:cx6="http://schemas.microsoft.com/office/drawing/2016/5/12/chartex" xmlns:cx7="http://schemas.microsoft.com/office/drawing/2016/5/13/chartex" xmlns:cx8="http://schemas.microsoft.com/office/drawing/2016/5/14/chartex" xmlns:mc="http://schemas.openxmlformats.org/markup-compatibility/2006" xmlns:aink="http://schemas.microsoft.com/office/drawing/2016/ink" xmlns:am3d="http://schemas.microsoft.com/office/drawing/2017/model3d" xmlns:o="urn:schemas-microsoft-com:office:office" xmlns:oel="http://schemas.microsoft.com/office/2019/extlst" xmlns:r="http://schemas.openxmlformats.org/officeDocument/2006/relationships" xmlns:m="http://schemas.openxmlformats.org/officeDocument/2006/math" xmlns:v="urn:schemas-microsoft-com:vml" xmlns:wp14="http://schemas.microsoft.com/office/word/2010/wordprocessingDrawing" xmlns:wp="http://schemas.openxmlformats.org/drawingml/2006/wordprocessingDrawing" xmlns:w10="urn:schemas-microsoft-com:office:word" xmlns:w="http://schemas.openxmlformats.org/wordprocessingml/2006/main" xmlns:w14="http://schemas.microsoft.com/office/word/2010/wordml" xmlns:w15="http://schemas.microsoft.com/office/word/2012/wordml" xmlns:w16cex="http://schemas.microsoft.com/office/word/2018/wordml/cex" xmlns:w16cid="http://schemas.microsoft.com/office/word/2016/wordml/cid" xmlns:w16="http://schemas.microsoft.com/office/word/2018/wordml" xmlns:w16du="http://schemas.microsoft.com/office/word/2023/wordml/word16du" xmlns:w16sdtdh="http://schemas.microsoft.com/office/word/2020/wordml/sdtdatahash" xmlns:w16se="http://schemas.microsoft.com/office/word/2015/wordml/symex" xmlns:wpg="http://schemas.microsoft.com/office/word/2010/wordprocessingGroup" xmlns:wpi="http://schemas.microsoft.com/office/word/2010/wordprocessingInk" xmlns:wne="http://schemas.microsoft.com/office/word/2006/wordml" xmlns:wps="http://schemas.microsoft.com/office/word/2010/wordprocessingShape" mc:Ignorable="w14 w15 w16se w16cid w16 w16cex w16sdtdh wp14">
+  <w:endnote w:type="separator" w:id="-1">
+    <w:p>
+      <w:pPr>
+        <w:spacing w:after="0" w:line="240" w:lineRule="auto"/>
+      </w:pPr>
+      <w:r>
+        <w:separator/>
+      </w:r>
+    </w:p>
+  </w:endnote>
+  <w:endnote w:type="continuationSeparator" w:id="0">
+    <w:p>
+      <w:pPr>
+        <w:spacing w:after="0" w:line="240" w:lineRule="auto"/>
+      </w:pPr>
+      <w:r>
+        <w:continuationSeparator/>
+      </w:r>
+    </w:p>
+  </w:endnote>
+</w:endnotes>
+</file>
+
+<file path=word/footnotes.xml><?xml version="1.0" encoding="utf-8"?>
+<w:footnotes xmlns:wpc="http://schemas.microsoft.com/office/word/2010/wordprocessingCanvas" xmlns:cx="http://schemas.microsoft.com/office/drawing/2014/chartex" xmlns:cx1="http://schemas.microsoft.com/office/drawing/2015/9/8/chartex" xmlns:cx2="http://schemas.microsoft.com/office/drawing/2015/10/21/chartex" xmlns:cx3="http://schemas.microsoft.com/office/drawing/2016/5/9/chartex" xmlns:cx4="http://schemas.microsoft.com/office/drawing/2016/5/10/chartex" xmlns:cx5="http://schemas.microsoft.com/office/drawing/2016/5/11/chartex" xmlns:cx6="http://schemas.microsoft.com/office/drawing/2016/5/12/chartex" xmlns:cx7="http://schemas.microsoft.com/office/drawing/2016/5/13/chartex" xmlns:cx8="http://schemas.microsoft.com/office/drawing/2016/5/14/chartex" xmlns:mc="http://schemas.openxmlformats.org/markup-compatibility/2006" xmlns:aink="http://schemas.microsoft.com/office/drawing/2016/ink" xmlns:am3d="http://schemas.microsoft.com/office/drawing/2017/model3d" xmlns:o="urn:schemas-microsoft-com:office:office" xmlns:oel="http://schemas.microsoft.com/office/2019/extlst" xmlns:r="http://schemas.openxmlformats.org/officeDocument/2006/relationships" xmlns:m="http://schemas.openxmlformats.org/officeDocument/2006/math" xmlns:v="urn:schemas-microsoft-com:vml" xmlns:wp14="http://schemas.microsoft.com/office/word/2010/wordprocessingDrawing" xmlns:wp="http://schemas.openxmlformats.org/drawingml/2006/wordprocessingDrawing" xmlns:w10="urn:schemas-microsoft-com:office:word" xmlns:w="http://schemas.openxmlformats.org/wordprocessingml/2006/main" xmlns:w14="http://schemas.microsoft.com/office/word/2010/wordml" xmlns:w15="http://schemas.microsoft.com/office/word/2012/wordml" xmlns:w16cex="http://schemas.microsoft.com/office/word/2018/wordml/cex" xmlns:w16cid="http://schemas.microsoft.com/office/word/2016/wordml/cid" xmlns:w16="http://schemas.microsoft.com/office/word/2018/wordml" xmlns:w16du="http://schemas.microsoft.com/office/word/2023/wordml/word16du" xmlns:w16sdtdh="http://schemas.microsoft.com/office/word/2020/wordml/sdtdatahash" xmlns:w16se="http://schemas.microsoft.com/office/word/2015/wordml/symex" xmlns:wpg="http://schemas.microsoft.com/office/word/2010/wordprocessingGroup" xmlns:wpi="http://schemas.microsoft.com/office/word/2010/wordprocessingInk" xmlns:wne="http://schemas.microsoft.com/office/word/2006/wordml" xmlns:wps="http://schemas.microsoft.com/office/word/2010/wordprocessingShape" mc:Ignorable="w14 w15 w16se w16cid w16 w16cex w16sdtdh wp14">
+  <w:footnote w:type="separator" w:id="-1">
+    <w:p>
+      <w:pPr>
+        <w:spacing w:after="0" w:line="240" w:lineRule="auto"/>
+      </w:pPr>
+      <w:r>
+        <w:separator/>
+      </w:r>
+    </w:p>
+  </w:footnote>
+  <w:footnote w:type="continuationSeparator" w:id="0">
+    <w:p>
+      <w:pPr>
+        <w:spacing w:after="0" w:line="240" w:lineRule="auto"/>
+      </w:pPr>
+      <w:r>
+        <w:continuationSeparator/>
+      </w:r>
+    </w:p>
+  </w:footnote>
+</w:footnotes>
+</file>
+
 <file path=word/styles.xml><?xml version="1.0" encoding="utf-8"?>
-<w:styles xmlns:wp14="http://schemas.microsoft.com/office/word/2010/wordprocessingDrawing" xmlns:mc="http://schemas.openxmlformats.org/markup-compatibility/2006" xmlns:r="http://schemas.openxmlformats.org/officeDocument/2006/relationships" xmlns:w="http://schemas.openxmlformats.org/wordprocessingml/2006/main" xmlns:w14="http://schemas.microsoft.com/office/word/2010/wordml" xmlns:w15="http://schemas.microsoft.com/office/word/2012/wordml" mc:Ignorable="w14 w15 wp14">
+<w:styles xmlns:mc="http://schemas.openxmlformats.org/markup-compatibility/2006" xmlns:r="http://schemas.openxmlformats.org/officeDocument/2006/relationships" xmlns:w="http://schemas.openxmlformats.org/wordprocessingml/2006/main" xmlns:w14="http://schemas.microsoft.com/office/word/2010/wordml" xmlns:w15="http://schemas.microsoft.com/office/word/2012/wordml" xmlns:w16cex="http://schemas.microsoft.com/office/word/2018/wordml/cex" xmlns:w16cid="http://schemas.microsoft.com/office/word/2016/wordml/cid" xmlns:w16="http://schemas.microsoft.com/office/word/2018/wordml" xmlns:w16sdtdh="http://schemas.microsoft.com/office/word/2020/wordml/sdtdatahash" xmlns:w16se="http://schemas.microsoft.com/office/word/2015/wordml/symex" mc:Ignorable="w14 w15 w16se w16cid w16 w16cex w16sdtdh">
   <w:docDefaults>
     <w:rPrDefault>
       <w:rPr>
-        <w:rFonts w:asciiTheme="minorHAnsi" w:hAnsiTheme="minorHAnsi" w:eastAsiaTheme="minorHAnsi" w:cstheme="minorBidi"/>
+        <w:rFonts w:asciiTheme="minorHAnsi" w:eastAsiaTheme="minorHAnsi" w:hAnsiTheme="minorHAnsi" w:cstheme="minorBidi"/>
         <w:sz w:val="22"/>
         <w:szCs w:val="22"/>
         <w:lang w:val="en-US" w:eastAsia="en-US" w:bidi="ar-SA"/>
@@ -164,17 +254,17 @@
       </w:pPr>
     </w:pPrDefault>
   </w:docDefaults>
-  <w:latentStyles w:defLockedState="0" w:defUIPriority="99" w:defSemiHidden="0" w:defUnhideWhenUsed="0" w:defQFormat="0" w:count="371">
+  <w:latentStyles w:defLockedState="0" w:defUIPriority="99" w:defSemiHidden="0" w:defUnhideWhenUsed="0" w:defQFormat="0" w:count="376">
     <w:lsdException w:name="Normal" w:uiPriority="0" w:qFormat="1"/>
     <w:lsdException w:name="heading 1" w:uiPriority="9" w:qFormat="1"/>
-    <w:lsdException w:name="heading 2" w:uiPriority="9" w:semiHidden="1" w:unhideWhenUsed="1" w:qFormat="1"/>
-    <w:lsdException w:name="heading 3" w:uiPriority="9" w:semiHidden="1" w:unhideWhenUsed="1" w:qFormat="1"/>
-    <w:lsdException w:name="heading 4" w:uiPriority="9" w:semiHidden="1" w:unhideWhenUsed="1" w:qFormat="1"/>
-    <w:lsdException w:name="heading 5" w:uiPriority="9" w:semiHidden="1" w:unhideWhenUsed="1" w:qFormat="1"/>
-    <w:lsdException w:name="heading 6" w:uiPriority="9" w:semiHidden="1" w:unhideWhenUsed="1" w:qFormat="1"/>
-    <w:lsdException w:name="heading 7" w:uiPriority="9" w:semiHidden="1" w:unhideWhenUsed="1" w:qFormat="1"/>
-    <w:lsdException w:name="heading 8" w:uiPriority="9" w:semiHidden="1" w:unhideWhenUsed="1" w:qFormat="1"/>
-    <w:lsdException w:name="heading 9" w:uiPriority="9" w:semiHidden="1" w:unhideWhenUsed="1" w:qFormat="1"/>
+    <w:lsdException w:name="heading 2" w:semiHidden="1" w:uiPriority="9" w:unhideWhenUsed="1" w:qFormat="1"/>
+    <w:lsdException w:name="heading 3" w:semiHidden="1" w:uiPriority="9" w:unhideWhenUsed="1" w:qFormat="1"/>
+    <w:lsdException w:name="heading 4" w:semiHidden="1" w:uiPriority="9" w:unhideWhenUsed="1" w:qFormat="1"/>
+    <w:lsdException w:name="heading 5" w:semiHidden="1" w:uiPriority="9" w:unhideWhenUsed="1" w:qFormat="1"/>
+    <w:lsdException w:name="heading 6" w:semiHidden="1" w:uiPriority="9" w:unhideWhenUsed="1" w:qFormat="1"/>
+    <w:lsdException w:name="heading 7" w:semiHidden="1" w:uiPriority="9" w:unhideWhenUsed="1" w:qFormat="1"/>
+    <w:lsdException w:name="heading 8" w:semiHidden="1" w:uiPriority="9" w:unhideWhenUsed="1" w:qFormat="1"/>
+    <w:lsdException w:name="heading 9" w:semiHidden="1" w:uiPriority="9" w:unhideWhenUsed="1" w:qFormat="1"/>
     <w:lsdException w:name="index 1" w:semiHidden="1" w:unhideWhenUsed="1"/>
     <w:lsdException w:name="index 2" w:semiHidden="1" w:unhideWhenUsed="1"/>
     <w:lsdException w:name="index 3" w:semiHidden="1" w:unhideWhenUsed="1"/>
@@ -184,22 +274,22 @@
     <w:lsdException w:name="index 7" w:semiHidden="1" w:unhideWhenUsed="1"/>
     <w:lsdException w:name="index 8" w:semiHidden="1" w:unhideWhenUsed="1"/>
     <w:lsdException w:name="index 9" w:semiHidden="1" w:unhideWhenUsed="1"/>
-    <w:lsdException w:name="toc 1" w:uiPriority="39" w:semiHidden="1" w:unhideWhenUsed="1"/>
-    <w:lsdException w:name="toc 2" w:uiPriority="39" w:semiHidden="1" w:unhideWhenUsed="1"/>
-    <w:lsdException w:name="toc 3" w:uiPriority="39" w:semiHidden="1" w:unhideWhenUsed="1"/>
-    <w:lsdException w:name="toc 4" w:uiPriority="39" w:semiHidden="1" w:unhideWhenUsed="1"/>
-    <w:lsdException w:name="toc 5" w:uiPriority="39" w:semiHidden="1" w:unhideWhenUsed="1"/>
-    <w:lsdException w:name="toc 6" w:uiPriority="39" w:semiHidden="1" w:unhideWhenUsed="1"/>
-    <w:lsdException w:name="toc 7" w:uiPriority="39" w:semiHidden="1" w:unhideWhenUsed="1"/>
-    <w:lsdException w:name="toc 8" w:uiPriority="39" w:semiHidden="1" w:unhideWhenUsed="1"/>
-    <w:lsdException w:name="toc 9" w:uiPriority="39" w:semiHidden="1" w:unhideWhenUsed="1"/>
+    <w:lsdException w:name="toc 1" w:semiHidden="1" w:uiPriority="39" w:unhideWhenUsed="1"/>
+    <w:lsdException w:name="toc 2" w:semiHidden="1" w:uiPriority="39" w:unhideWhenUsed="1"/>
+    <w:lsdException w:name="toc 3" w:semiHidden="1" w:uiPriority="39" w:unhideWhenUsed="1"/>
+    <w:lsdException w:name="toc 4" w:semiHidden="1" w:uiPriority="39" w:unhideWhenUsed="1"/>
+    <w:lsdException w:name="toc 5" w:semiHidden="1" w:uiPriority="39" w:unhideWhenUsed="1"/>
+    <w:lsdException w:name="toc 6" w:semiHidden="1" w:uiPriority="39" w:unhideWhenUsed="1"/>
+    <w:lsdException w:name="toc 7" w:semiHidden="1" w:uiPriority="39" w:unhideWhenUsed="1"/>
+    <w:lsdException w:name="toc 8" w:semiHidden="1" w:uiPriority="39" w:unhideWhenUsed="1"/>
+    <w:lsdException w:name="toc 9" w:semiHidden="1" w:uiPriority="39" w:unhideWhenUsed="1"/>
     <w:lsdException w:name="Normal Indent" w:semiHidden="1" w:unhideWhenUsed="1"/>
     <w:lsdException w:name="footnote text" w:semiHidden="1" w:unhideWhenUsed="1"/>
     <w:lsdException w:name="annotation text" w:semiHidden="1" w:unhideWhenUsed="1"/>
     <w:lsdException w:name="header" w:semiHidden="1" w:unhideWhenUsed="1"/>
     <w:lsdException w:name="footer" w:semiHidden="1" w:unhideWhenUsed="1"/>
     <w:lsdException w:name="index heading" w:semiHidden="1" w:unhideWhenUsed="1"/>
-    <w:lsdException w:name="caption" w:uiPriority="35" w:semiHidden="1" w:unhideWhenUsed="1" w:qFormat="1"/>
+    <w:lsdException w:name="caption" w:semiHidden="1" w:uiPriority="35" w:unhideWhenUsed="1" w:qFormat="1"/>
     <w:lsdException w:name="table of figures" w:semiHidden="1" w:unhideWhenUsed="1"/>
     <w:lsdException w:name="envelope address" w:semiHidden="1" w:unhideWhenUsed="1"/>
     <w:lsdException w:name="envelope return" w:semiHidden="1" w:unhideWhenUsed="1"/>
@@ -230,7 +320,7 @@
     <w:lsdException w:name="Title" w:uiPriority="10" w:qFormat="1"/>
     <w:lsdException w:name="Closing" w:semiHidden="1" w:unhideWhenUsed="1"/>
     <w:lsdException w:name="Signature" w:semiHidden="1" w:unhideWhenUsed="1"/>
-    <w:lsdException w:name="Default Paragraph Font" w:uiPriority="1" w:semiHidden="1" w:unhideWhenUsed="1"/>
+    <w:lsdException w:name="Default Paragraph Font" w:semiHidden="1" w:uiPriority="1" w:unhideWhenUsed="1"/>
     <w:lsdException w:name="Body Text" w:semiHidden="1" w:unhideWhenUsed="1"/>
     <w:lsdException w:name="Body Text Indent" w:semiHidden="1" w:unhideWhenUsed="1"/>
     <w:lsdException w:name="List Continue" w:semiHidden="1" w:unhideWhenUsed="1"/>
@@ -270,7 +360,6 @@
     <w:lsdException w:name="HTML Sample" w:semiHidden="1" w:unhideWhenUsed="1"/>
     <w:lsdException w:name="HTML Typewriter" w:semiHidden="1" w:unhideWhenUsed="1"/>
     <w:lsdException w:name="HTML Variable" w:semiHidden="1" w:unhideWhenUsed="1"/>
-    <w:lsdException w:name="Normal Table" w:semiHidden="1" w:unhideWhenUsed="1"/>
     <w:lsdException w:name="annotation subject" w:semiHidden="1" w:unhideWhenUsed="1"/>
     <w:lsdException w:name="No List" w:semiHidden="1" w:unhideWhenUsed="1"/>
     <w:lsdException w:name="Outline List 1" w:semiHidden="1" w:unhideWhenUsed="1"/>
@@ -313,11 +402,8 @@
     <w:lsdException w:name="Table Contemporary" w:semiHidden="1" w:unhideWhenUsed="1"/>
     <w:lsdException w:name="Table Elegant" w:semiHidden="1" w:unhideWhenUsed="1"/>
     <w:lsdException w:name="Table Professional" w:semiHidden="1" w:unhideWhenUsed="1"/>
-    <w:lsdException w:name="Table Subtle 1" w:semiHidden="1" w:unhideWhenUsed="1"/>
     <w:lsdException w:name="Table Subtle 2" w:semiHidden="1" w:unhideWhenUsed="1"/>
     <w:lsdException w:name="Table Web 1" w:semiHidden="1" w:unhideWhenUsed="1"/>
-    <w:lsdException w:name="Table Web 2" w:semiHidden="1" w:unhideWhenUsed="1"/>
-    <w:lsdException w:name="Table Web 3" w:semiHidden="1" w:unhideWhenUsed="1"/>
     <w:lsdException w:name="Balloon Text" w:semiHidden="1" w:unhideWhenUsed="1"/>
     <w:lsdException w:name="Table Grid" w:uiPriority="39"/>
     <w:lsdException w:name="Table Theme" w:semiHidden="1" w:unhideWhenUsed="1"/>
@@ -430,8 +516,8 @@
     <w:lsdException w:name="Subtle Reference" w:uiPriority="31" w:qFormat="1"/>
     <w:lsdException w:name="Intense Reference" w:uiPriority="32" w:qFormat="1"/>
     <w:lsdException w:name="Book Title" w:uiPriority="33" w:qFormat="1"/>
-    <w:lsdException w:name="Bibliography" w:uiPriority="37" w:semiHidden="1" w:unhideWhenUsed="1"/>
-    <w:lsdException w:name="TOC Heading" w:uiPriority="39" w:semiHidden="1" w:unhideWhenUsed="1" w:qFormat="1"/>
+    <w:lsdException w:name="Bibliography" w:semiHidden="1" w:uiPriority="37" w:unhideWhenUsed="1"/>
+    <w:lsdException w:name="TOC Heading" w:semiHidden="1" w:uiPriority="39" w:unhideWhenUsed="1" w:qFormat="1"/>
     <w:lsdException w:name="Plain Table 1" w:uiPriority="41"/>
     <w:lsdException w:name="Plain Table 2" w:uiPriority="42"/>
     <w:lsdException w:name="Plain Table 3" w:uiPriority="43"/>
@@ -536,18 +622,23 @@
     <w:lsdException w:name="List Table 5 Dark Accent 6" w:uiPriority="50"/>
     <w:lsdException w:name="List Table 6 Colorful Accent 6" w:uiPriority="51"/>
     <w:lsdException w:name="List Table 7 Colorful Accent 6" w:uiPriority="52"/>
+    <w:lsdException w:name="Mention" w:semiHidden="1" w:unhideWhenUsed="1"/>
+    <w:lsdException w:name="Smart Hyperlink" w:semiHidden="1" w:unhideWhenUsed="1"/>
+    <w:lsdException w:name="Hashtag" w:semiHidden="1" w:unhideWhenUsed="1"/>
+    <w:lsdException w:name="Unresolved Mention" w:semiHidden="1" w:unhideWhenUsed="1"/>
+    <w:lsdException w:name="Smart Link" w:semiHidden="1" w:unhideWhenUsed="1"/>
   </w:latentStyles>
-  <w:style w:type="paragraph" w:styleId="Normal" w:default="1">
+  <w:style w:type="paragraph" w:default="1" w:styleId="Normal">
     <w:name w:val="Normal"/>
     <w:qFormat/>
   </w:style>
-  <w:style w:type="character" w:styleId="DefaultParagraphFont" w:default="1">
+  <w:style w:type="character" w:default="1" w:styleId="DefaultParagraphFont">
     <w:name w:val="Default Paragraph Font"/>
     <w:uiPriority w:val="1"/>
     <w:semiHidden/>
     <w:unhideWhenUsed/>
   </w:style>
-  <w:style w:type="table" w:styleId="TableNormal" w:default="1">
+  <w:style w:type="table" w:default="1" w:styleId="TableNormal">
     <w:name w:val="Normal Table"/>
     <w:uiPriority w:val="99"/>
     <w:semiHidden/>
@@ -562,11 +653,55 @@
       </w:tblCellMar>
     </w:tblPr>
   </w:style>
-  <w:style w:type="numbering" w:styleId="NoList" w:default="1">
+  <w:style w:type="numbering" w:default="1" w:styleId="NoList">
     <w:name w:val="No List"/>
     <w:uiPriority w:val="99"/>
     <w:semiHidden/>
     <w:unhideWhenUsed/>
+  </w:style>
+  <w:style w:type="paragraph" w:styleId="Header">
+    <w:name w:val="header"/>
+    <w:basedOn w:val="Normal"/>
+    <w:link w:val="HeaderChar"/>
+    <w:uiPriority w:val="99"/>
+    <w:unhideWhenUsed/>
+    <w:rsid w:val="00AB2AAC"/>
+    <w:pPr>
+      <w:tabs>
+        <w:tab w:val="center" w:pos="4680"/>
+        <w:tab w:val="right" w:pos="9360"/>
+      </w:tabs>
+      <w:spacing w:after="0" w:line="240" w:lineRule="auto"/>
+    </w:pPr>
+  </w:style>
+  <w:style w:type="character" w:customStyle="1" w:styleId="HeaderChar">
+    <w:name w:val="Header Char"/>
+    <w:basedOn w:val="DefaultParagraphFont"/>
+    <w:link w:val="Header"/>
+    <w:uiPriority w:val="99"/>
+    <w:rsid w:val="00AB2AAC"/>
+  </w:style>
+  <w:style w:type="paragraph" w:styleId="Footer">
+    <w:name w:val="footer"/>
+    <w:basedOn w:val="Normal"/>
+    <w:link w:val="FooterChar"/>
+    <w:uiPriority w:val="99"/>
+    <w:unhideWhenUsed/>
+    <w:rsid w:val="00AB2AAC"/>
+    <w:pPr>
+      <w:tabs>
+        <w:tab w:val="center" w:pos="4680"/>
+        <w:tab w:val="right" w:pos="9360"/>
+      </w:tabs>
+      <w:spacing w:after="0" w:line="240" w:lineRule="auto"/>
+    </w:pPr>
+  </w:style>
+  <w:style w:type="character" w:customStyle="1" w:styleId="FooterChar">
+    <w:name w:val="Footer Char"/>
+    <w:basedOn w:val="DefaultParagraphFont"/>
+    <w:link w:val="Footer"/>
+    <w:uiPriority w:val="99"/>
+    <w:rsid w:val="00AB2AAC"/>
   </w:style>
 </w:styles>
 </file>

</xml_diff>